<commit_message>
Last changes in docs. The project is adjourned. Thanks, it were a great nights. Bye! See you soon!
</commit_message>
<xml_diff>
--- a/Documentation/Сортировка Шелла. Чернавский Алексей.docx
+++ b/Documentation/Сортировка Шелла. Чернавский Алексей.docx
@@ -930,19 +930,7 @@
         <w:rPr>
           <w:lang w:eastAsia="ru-RU"/>
         </w:rPr>
-        <w:t>Данный программный продукт</w:t>
-      </w:r>
-      <w:r>
-        <w:rPr>
-          <w:lang w:eastAsia="ru-RU"/>
-        </w:rPr>
-        <w:t xml:space="preserve"> используется как учебное пособие для наглядного отображения алгоритма сортировки Шелла</w:t>
-      </w:r>
-      <w:r>
-        <w:rPr>
-          <w:lang w:eastAsia="ru-RU"/>
-        </w:rPr>
-        <w:t>, а так же для сортировки данных в файлах определенного типа</w:t>
+        <w:t>Данный программный продукт используется как учебное пособие для наглядного отображения алгоритма сортировки Шелла, а так же для сортировки данных в файлах определенного типа</w:t>
       </w:r>
     </w:p>
     <w:p>
@@ -1154,21 +1142,7 @@
             <w:rStyle w:val="a4"/>
             <w:szCs w:val="28"/>
           </w:rPr>
-          <w:t>……………</w:t>
-        </w:r>
-        <w:r>
-          <w:rPr>
-            <w:rStyle w:val="a4"/>
-            <w:szCs w:val="28"/>
-          </w:rPr>
-          <w:t>…</w:t>
-        </w:r>
-        <w:r>
-          <w:rPr>
-            <w:rStyle w:val="a4"/>
-            <w:szCs w:val="28"/>
-          </w:rPr>
-          <w:t>………………………</w:t>
+          <w:t>………………………………………</w:t>
         </w:r>
         <w:r>
           <w:rPr>
@@ -1901,7 +1875,13 @@
         <w:rPr>
           <w:szCs w:val="28"/>
         </w:rPr>
-        <w:t>Изучить парадигму ООП, основные понятия и принципы работы с объектами, классами и интерфейсами.</w:t>
+        <w:t>Изучить парадигмы</w:t>
+      </w:r>
+      <w:r>
+        <w:rPr>
+          <w:szCs w:val="28"/>
+        </w:rPr>
+        <w:t xml:space="preserve"> ООП, основные понятия и принципы работы с объектами, классами и интерфейсами.</w:t>
       </w:r>
     </w:p>
     <w:p>
@@ -1954,7 +1934,13 @@
         <w:rPr>
           <w:szCs w:val="28"/>
         </w:rPr>
-        <w:t>Разработать программный проект, реа</w:t>
+        <w:t>Разработать программный проду</w:t>
+      </w:r>
+      <w:r>
+        <w:rPr>
+          <w:szCs w:val="28"/>
+        </w:rPr>
+        <w:t>кт, реа</w:t>
       </w:r>
       <w:r>
         <w:rPr>
@@ -2095,13 +2081,15 @@
         </w:rPr>
         <w:t xml:space="preserve">Разработать интерфейс продукта в </w:t>
       </w:r>
-      <w:r>
-        <w:rPr>
-          <w:szCs w:val="28"/>
-          <w:lang w:val="en-US"/>
-        </w:rPr>
-        <w:t>IDE</w:t>
-      </w:r>
+      <w:proofErr w:type="spellStart"/>
+      <w:r>
+        <w:rPr>
+          <w:szCs w:val="28"/>
+          <w:lang w:val="en-US"/>
+        </w:rPr>
+        <w:t>JavaFX</w:t>
+      </w:r>
+      <w:proofErr w:type="spellEnd"/>
       <w:r>
         <w:rPr>
           <w:szCs w:val="28"/>
@@ -2114,22 +2102,9 @@
           <w:szCs w:val="28"/>
           <w:lang w:val="en-US"/>
         </w:rPr>
-        <w:t>Intellij</w:t>
-      </w:r>
-      <w:proofErr w:type="spellEnd"/>
-      <w:r>
-        <w:rPr>
-          <w:szCs w:val="28"/>
-        </w:rPr>
-        <w:t xml:space="preserve"> </w:t>
-      </w:r>
-      <w:r>
-        <w:rPr>
-          <w:szCs w:val="28"/>
-          <w:lang w:val="en-US"/>
-        </w:rPr>
-        <w:t>Idea</w:t>
-      </w:r>
+        <w:t>SceneBuilder</w:t>
+      </w:r>
+      <w:proofErr w:type="spellEnd"/>
       <w:r>
         <w:rPr>
           <w:szCs w:val="28"/>
@@ -2883,9 +2858,9 @@
         </w:rPr>
         <w:t>]</w:t>
       </w:r>
-      <w:bookmarkStart w:id="3" w:name="_Toc452195980"/>
-      <w:bookmarkStart w:id="4" w:name="_2.2_Технические_и"/>
-      <w:bookmarkEnd w:id="4"/>
+      <w:bookmarkStart w:id="3" w:name="_2.2_Технические_и"/>
+      <w:bookmarkStart w:id="4" w:name="_Toc452195980"/>
+      <w:bookmarkEnd w:id="3"/>
     </w:p>
     <w:p>
       <w:pPr>
@@ -2920,7 +2895,7 @@
         <w:lastRenderedPageBreak/>
         <w:t>2.2 Технические и программные средства</w:t>
       </w:r>
-      <w:bookmarkEnd w:id="3"/>
+      <w:bookmarkEnd w:id="4"/>
     </w:p>
     <w:p>
       <w:pPr>
@@ -4736,9 +4711,6 @@
       <w:pPr>
         <w:ind w:firstLine="709"/>
         <w:jc w:val="center"/>
-        <w:rPr>
-          <w:lang w:val="en-US"/>
-        </w:rPr>
       </w:pPr>
       <w:r>
         <w:t>Рисунок 2.3.3 – сортировка Шелла</w:t>
@@ -4748,9 +4720,6 @@
       <w:pPr>
         <w:ind w:firstLine="709"/>
         <w:jc w:val="center"/>
-        <w:rPr>
-          <w:lang w:val="en-US"/>
-        </w:rPr>
       </w:pPr>
     </w:p>
     <w:p>
@@ -5151,9 +5120,6 @@
       <w:pPr>
         <w:ind w:firstLine="709"/>
         <w:jc w:val="center"/>
-        <w:rPr>
-          <w:lang w:val="en-US"/>
-        </w:rPr>
       </w:pPr>
       <w:r>
         <w:t xml:space="preserve">Рисунок 2.4.1 – класс </w:t>
@@ -5315,15 +5281,7 @@
         <w:t xml:space="preserve"> </w:t>
       </w:r>
       <w:r>
-        <w:t xml:space="preserve">как </w:t>
-      </w:r>
-      <w:proofErr w:type="gramStart"/>
-      <w:r>
-        <w:t>на</w:t>
-      </w:r>
-      <w:proofErr w:type="gramEnd"/>
-      <w:r>
-        <w:t xml:space="preserve"> рисунке 2.4.3</w:t>
+        <w:t>как на рисунке 2.4.3</w:t>
       </w:r>
     </w:p>
     <w:p>
@@ -5468,9 +5426,6 @@
       <w:pPr>
         <w:ind w:firstLine="708"/>
         <w:jc w:val="center"/>
-        <w:rPr>
-          <w:lang w:val="en-US"/>
-        </w:rPr>
       </w:pPr>
       <w:r>
         <w:t>Рисунок 2.4.5 – методы с сортировкой Шелла</w:t>
@@ -5480,9 +5435,6 @@
       <w:pPr>
         <w:ind w:firstLine="708"/>
         <w:jc w:val="center"/>
-        <w:rPr>
-          <w:lang w:val="en-US"/>
-        </w:rPr>
       </w:pPr>
     </w:p>
     <w:p>
@@ -5580,9 +5532,6 @@
       <w:pPr>
         <w:ind w:firstLine="708"/>
         <w:jc w:val="center"/>
-        <w:rPr>
-          <w:lang w:val="en-US"/>
-        </w:rPr>
       </w:pPr>
       <w:r>
         <w:t xml:space="preserve">Рисунок 2.4.6 </w:t>
@@ -5604,9 +5553,6 @@
       <w:pPr>
         <w:ind w:firstLine="708"/>
         <w:jc w:val="center"/>
-        <w:rPr>
-          <w:lang w:val="en-US"/>
-        </w:rPr>
       </w:pPr>
     </w:p>
     <w:p>
@@ -6965,7 +6911,19 @@
               <w:rPr>
                 <w:szCs w:val="28"/>
               </w:rPr>
-              <w:t>Сортировка пустых значений</w:t>
+              <w:t>Сортировка пустой</w:t>
+            </w:r>
+            <w:r>
+              <w:rPr>
+                <w:szCs w:val="28"/>
+              </w:rPr>
+              <w:t xml:space="preserve"> </w:t>
+            </w:r>
+            <w:r>
+              <w:rPr>
+                <w:szCs w:val="28"/>
+              </w:rPr>
+              <w:t>таблицы</w:t>
             </w:r>
           </w:p>
         </w:tc>
@@ -7706,15 +7664,7 @@
               <w:rPr>
                 <w:szCs w:val="28"/>
               </w:rPr>
-              <w:t xml:space="preserve">Место </w:t>
-            </w:r>
-            <w:bookmarkStart w:id="17" w:name="_GoBack"/>
-            <w:bookmarkEnd w:id="17"/>
-            <w:r>
-              <w:rPr>
-                <w:szCs w:val="28"/>
-              </w:rPr>
-              <w:t>локализации</w:t>
+              <w:t>Место локализации</w:t>
             </w:r>
           </w:p>
         </w:tc>
@@ -7909,7 +7859,19 @@
               <w:rPr>
                 <w:szCs w:val="28"/>
               </w:rPr>
-              <w:t>Добавлен обработчик на считывание массива, который нужно отсортировать. Если он пустой – сообщение.</w:t>
+              <w:t>Добавлен обработчик на считывание массива, который нужно отсортировать. Если он пустой – сообщение</w:t>
+            </w:r>
+            <w:r>
+              <w:rPr>
+                <w:szCs w:val="28"/>
+              </w:rPr>
+              <w:t xml:space="preserve"> об ошибке</w:t>
+            </w:r>
+            <w:r>
+              <w:rPr>
+                <w:szCs w:val="28"/>
+              </w:rPr>
+              <w:t>.</w:t>
             </w:r>
           </w:p>
           <w:p>
@@ -7940,7 +7902,7 @@
           <w:szCs w:val="28"/>
         </w:rPr>
       </w:pPr>
-      <w:bookmarkStart w:id="18" w:name="_Toc452196005"/>
+      <w:bookmarkStart w:id="17" w:name="_Toc452196005"/>
       <w:r>
         <w:rPr>
           <w:rFonts w:cs="Times New Roman"/>
@@ -7958,8 +7920,8 @@
           <w:color w:val="auto"/>
         </w:rPr>
       </w:pPr>
-      <w:bookmarkStart w:id="19" w:name="_3_Заключение"/>
-      <w:bookmarkEnd w:id="19"/>
+      <w:bookmarkStart w:id="18" w:name="_3_Заключение"/>
+      <w:bookmarkEnd w:id="18"/>
       <w:r>
         <w:rPr>
           <w:rFonts w:ascii="Times New Roman" w:hAnsi="Times New Roman" w:cs="Times New Roman"/>
@@ -7968,7 +7930,7 @@
         <w:lastRenderedPageBreak/>
         <w:t>3 Заключение</w:t>
       </w:r>
-      <w:bookmarkEnd w:id="18"/>
+      <w:bookmarkEnd w:id="17"/>
     </w:p>
     <w:p>
       <w:pPr>
@@ -7989,6 +7951,7 @@
           <w:szCs w:val="28"/>
         </w:rPr>
       </w:pPr>
+      <w:bookmarkStart w:id="19" w:name="_GoBack"/>
       <w:r>
         <w:rPr>
           <w:szCs w:val="28"/>
@@ -8051,6 +8014,7 @@
         </w:rPr>
         <w:t xml:space="preserve"> Шелла</w:t>
       </w:r>
+      <w:bookmarkEnd w:id="19"/>
       <w:r>
         <w:rPr>
           <w:szCs w:val="28"/>
@@ -18095,7 +18059,7 @@
           <w:rPr>
             <w:noProof/>
           </w:rPr>
-          <w:t>26</w:t>
+          <w:t>25</w:t>
         </w:r>
         <w:r>
           <w:fldChar w:fldCharType="end"/>
@@ -18848,6 +18812,7 @@
   <w:style w:type="character" w:default="1" w:styleId="a0">
     <w:name w:val="Default Paragraph Font"/>
     <w:uiPriority w:val="1"/>
+    <w:semiHidden/>
     <w:unhideWhenUsed/>
   </w:style>
   <w:style w:type="table" w:default="1" w:styleId="a1">
@@ -19321,6 +19286,7 @@
   <w:style w:type="character" w:default="1" w:styleId="a0">
     <w:name w:val="Default Paragraph Font"/>
     <w:uiPriority w:val="1"/>
+    <w:semiHidden/>
     <w:unhideWhenUsed/>
   </w:style>
   <w:style w:type="table" w:default="1" w:styleId="a1">
@@ -19894,7 +19860,7 @@
 </file>
 
 <file path=customXml/itemProps1.xml><?xml version="1.0" encoding="utf-8"?>
-<ds:datastoreItem xmlns:ds="http://schemas.openxmlformats.org/officeDocument/2006/customXml" ds:itemID="{BCEB6C57-0BF7-4008-9CA1-51015C7EA891}">
+<ds:datastoreItem xmlns:ds="http://schemas.openxmlformats.org/officeDocument/2006/customXml" ds:itemID="{F427451B-C7B0-4F45-ABF9-805DA3AD2FFA}">
   <ds:schemaRefs>
     <ds:schemaRef ds:uri="http://schemas.openxmlformats.org/officeDocument/2006/bibliography"/>
   </ds:schemaRefs>

</xml_diff>